<commit_message>
airbnb_austin_prepare.r is corrected, corrected csv uploaded
</commit_message>
<xml_diff>
--- a/Assignment1_Austin/notes.docx
+++ b/Assignment1_Austin/notes.docx
@@ -10,6 +10,34 @@
     <w:p/>
     <w:p>
       <w:r>
+        <w:t xml:space="preserve">may use: price, availabilty, </w:t>
+      </w:r>
+      <w:r>
+        <w:rPr>
+          <w:highlight w:val="yellow"/>
+        </w:rPr>
+        <w:t>apartmant</w:t>
+      </w:r>
+      <w:r>
+        <w:t>, hotel, single room, distance?, number of reviews, minimum nights</w:t>
+      </w:r>
+    </w:p>
+    <w:p>
+      <w:r>
+        <w:t xml:space="preserve">DISTANCE: </w:t>
+      </w:r>
+      <w:r>
+        <w:t>calculate distance in meter calculated to km</w:t>
+      </w:r>
+      <w:r>
+        <w:t xml:space="preserve">, </w:t>
+      </w:r>
+      <w:r>
+        <w:t>its measured from the downtown of Austin</w:t>
+      </w:r>
+    </w:p>
+    <w:p>
+      <w:r>
         <w:t>Cleaning:</w:t>
       </w:r>
     </w:p>
@@ -21,6 +49,78 @@
     <w:p>
       <w:r>
         <w:t>drop listings where availabilty s zero</w:t>
+      </w:r>
+    </w:p>
+    <w:p/>
+    <w:p>
+      <w:r>
+        <w:t>should do:</w:t>
+      </w:r>
+    </w:p>
+    <w:p/>
+    <w:p/>
+    <w:p/>
+    <w:p/>
+    <w:p/>
+    <w:p>
+      <w:r>
+        <w:t>#################################################</w:t>
+      </w:r>
+    </w:p>
+    <w:p>
+      <w:r>
+        <w:t># Look for interactions</w:t>
+      </w:r>
+    </w:p>
+    <w:p>
+      <w:r>
+        <w:t>################################################</w:t>
+      </w:r>
+    </w:p>
+    <w:p/>
+    <w:p>
+      <w:r>
+        <w:t>#Look up room type interactions</w:t>
+      </w:r>
+    </w:p>
+    <w:p>
+      <w:r>
+        <w:t>p1 &lt;- price_diff_by_variables2(data, "f_room_type", "d_familykidfriendly", "Room type", "Family kid friendly")</w:t>
+      </w:r>
+    </w:p>
+    <w:p>
+      <w:r>
+        <w:t>p2 &lt;- price_diff_by_variables2(data, "f_room_type", "f_property_type", "Room type", "Property type")</w:t>
+      </w:r>
+    </w:p>
+    <w:p>
+      <w:r>
+        <w:t>#Look up canelation policy</w:t>
+      </w:r>
+    </w:p>
+    <w:p>
+      <w:r>
+        <w:t>p3 &lt;- price_diff_by_variables2(data, "f_cancellation_policy", "d_familykidfriendly", "Cancellation policy", "Family kid friendly")</w:t>
+      </w:r>
+    </w:p>
+    <w:p>
+      <w:r>
+        <w:t>p4 &lt;- price_diff_by_variables2(data, "f_cancellation_policy", "d_tv", "Cancellation policy", "TV")</w:t>
+      </w:r>
+    </w:p>
+    <w:p>
+      <w:r>
+        <w:t>#Look up property type</w:t>
+      </w:r>
+    </w:p>
+    <w:p>
+      <w:r>
+        <w:t>p5 &lt;- price_diff_by_variables2(data, "f_property_type", "d_cats", "Property type", "Cats")</w:t>
+      </w:r>
+    </w:p>
+    <w:p>
+      <w:r>
+        <w:t>p6 &lt;- price_diff_by_variables2(data, "f_property_type", "d_dogs", "Property type", "Dogs")</w:t>
       </w:r>
     </w:p>
     <w:sectPr>

</xml_diff>